<commit_message>
more advances on hw3
</commit_message>
<xml_diff>
--- a/notes.docx
+++ b/notes.docx
@@ -16,8 +16,6 @@
         </w:rPr>
         <w:t>Chapter 1</w:t>
       </w:r>
-      <w:bookmarkStart w:id="0" w:name="_GoBack"/>
-      <w:bookmarkEnd w:id="0"/>
     </w:p>
     <w:p>
       <w:pPr>
@@ -285,12 +283,2161 @@
     </w:p>
     <w:p>
       <w:pPr>
-        <w:pStyle w:val="ListParagraph"/>
-        <w:numPr>
-          <w:ilvl w:val="0"/>
-          <w:numId w:val="2"/>
-        </w:numPr>
-      </w:pPr>
+        <w:rPr>
+          <w:b/>
+          <w:u w:val="single"/>
+        </w:rPr>
+      </w:pPr>
+      <w:r>
+        <w:rPr>
+          <w:b/>
+          <w:u w:val="single"/>
+        </w:rPr>
+        <w:t>Chapter 2</w:t>
+      </w:r>
+    </w:p>
+    <w:p>
+      <w:r>
+        <w:t>HTML- Hyper Text Markup Language</w:t>
+      </w:r>
+    </w:p>
+    <w:p>
+      <w:r>
+        <w:t>Must have .htm or .html extension</w:t>
+      </w:r>
+    </w:p>
+    <w:p>
+      <w:r>
+        <w:t>Multiple versions, current is HTML5</w:t>
+      </w:r>
+    </w:p>
+    <w:p>
+      <w:r>
+        <w:t>Contains tags &lt;(directive) (parameters)&gt;…&lt;/(directive)&gt;</w:t>
+      </w:r>
+    </w:p>
+    <w:p>
+      <w:r>
+        <w:t>Tags to know:</w:t>
+      </w:r>
+    </w:p>
+    <w:p>
+      <w:pPr>
+        <w:pStyle w:val="ListParagraph"/>
+        <w:numPr>
+          <w:ilvl w:val="0"/>
+          <w:numId w:val="3"/>
+        </w:numPr>
+      </w:pPr>
+      <w:r>
+        <w:t xml:space="preserve">&lt;a </w:t>
+      </w:r>
+      <w:proofErr w:type="spellStart"/>
+      <w:r>
+        <w:t>href</w:t>
+      </w:r>
+      <w:proofErr w:type="spellEnd"/>
+      <w:r>
+        <w:t>= “http…”&gt;…&lt;/a&gt;</w:t>
+      </w:r>
+    </w:p>
+    <w:p>
+      <w:pPr>
+        <w:pStyle w:val="ListParagraph"/>
+        <w:numPr>
+          <w:ilvl w:val="1"/>
+          <w:numId w:val="3"/>
+        </w:numPr>
+      </w:pPr>
+      <w:r>
+        <w:t xml:space="preserve">a is an anchor. </w:t>
+      </w:r>
+    </w:p>
+    <w:p>
+      <w:pPr>
+        <w:pStyle w:val="ListParagraph"/>
+        <w:numPr>
+          <w:ilvl w:val="0"/>
+          <w:numId w:val="3"/>
+        </w:numPr>
+      </w:pPr>
+      <w:r>
+        <w:t>&lt;html&gt; start of the doc</w:t>
+      </w:r>
+    </w:p>
+    <w:p>
+      <w:pPr>
+        <w:pStyle w:val="ListParagraph"/>
+        <w:numPr>
+          <w:ilvl w:val="0"/>
+          <w:numId w:val="3"/>
+        </w:numPr>
+      </w:pPr>
+      <w:r>
+        <w:t>Head is header info</w:t>
+      </w:r>
+    </w:p>
+    <w:p>
+      <w:pPr>
+        <w:pStyle w:val="ListParagraph"/>
+        <w:numPr>
+          <w:ilvl w:val="0"/>
+          <w:numId w:val="3"/>
+        </w:numPr>
+      </w:pPr>
+      <w:r>
+        <w:t>Title = title of doc in browsers caption</w:t>
+      </w:r>
+    </w:p>
+    <w:p>
+      <w:pPr>
+        <w:pStyle w:val="ListParagraph"/>
+        <w:numPr>
+          <w:ilvl w:val="0"/>
+          <w:numId w:val="3"/>
+        </w:numPr>
+      </w:pPr>
+      <w:r>
+        <w:t>Body displayed in the browser</w:t>
+      </w:r>
+    </w:p>
+    <w:p>
+      <w:pPr>
+        <w:pStyle w:val="ListParagraph"/>
+        <w:numPr>
+          <w:ilvl w:val="0"/>
+          <w:numId w:val="3"/>
+        </w:numPr>
+      </w:pPr>
+      <w:r>
+        <w:t>B is bold</w:t>
+      </w:r>
+    </w:p>
+    <w:p>
+      <w:pPr>
+        <w:pStyle w:val="ListParagraph"/>
+        <w:numPr>
+          <w:ilvl w:val="0"/>
+          <w:numId w:val="3"/>
+        </w:numPr>
+      </w:pPr>
+      <w:r>
+        <w:t>&lt;h1&gt;-&lt;h6&gt; different sized heading</w:t>
+      </w:r>
+    </w:p>
+    <w:p>
+      <w:pPr>
+        <w:pStyle w:val="ListParagraph"/>
+        <w:numPr>
+          <w:ilvl w:val="0"/>
+          <w:numId w:val="3"/>
+        </w:numPr>
+      </w:pPr>
+      <w:r>
+        <w:lastRenderedPageBreak/>
+        <w:t>&lt;p&gt; paragraphs</w:t>
+      </w:r>
+    </w:p>
+    <w:p>
+      <w:pPr>
+        <w:pStyle w:val="ListParagraph"/>
+        <w:numPr>
+          <w:ilvl w:val="0"/>
+          <w:numId w:val="3"/>
+        </w:numPr>
+      </w:pPr>
+      <w:r>
+        <w:t>&lt;</w:t>
+      </w:r>
+      <w:proofErr w:type="spellStart"/>
+      <w:r>
+        <w:t>img</w:t>
+      </w:r>
+      <w:proofErr w:type="spellEnd"/>
+      <w:r>
+        <w:t xml:space="preserve"> </w:t>
+      </w:r>
+      <w:proofErr w:type="spellStart"/>
+      <w:r>
+        <w:t>src</w:t>
+      </w:r>
+      <w:proofErr w:type="spellEnd"/>
+      <w:proofErr w:type="gramStart"/>
+      <w:r>
+        <w:t>=”https</w:t>
+      </w:r>
+      <w:proofErr w:type="gramEnd"/>
+      <w:r>
+        <w:t>…”/&gt;</w:t>
+      </w:r>
+    </w:p>
+    <w:p>
+      <w:pPr>
+        <w:pStyle w:val="ListParagraph"/>
+        <w:numPr>
+          <w:ilvl w:val="0"/>
+          <w:numId w:val="3"/>
+        </w:numPr>
+      </w:pPr>
+      <w:r>
+        <w:t xml:space="preserve">Alt=”” alternate name if image not available. </w:t>
+      </w:r>
+    </w:p>
+    <w:p>
+      <w:pPr>
+        <w:pStyle w:val="ListParagraph"/>
+        <w:numPr>
+          <w:ilvl w:val="0"/>
+          <w:numId w:val="3"/>
+        </w:numPr>
+      </w:pPr>
+      <w:r>
+        <w:t>&lt;iframe&gt; is an area that displays another link</w:t>
+      </w:r>
+    </w:p>
+    <w:p>
+      <w:pPr>
+        <w:pStyle w:val="ListParagraph"/>
+        <w:numPr>
+          <w:ilvl w:val="0"/>
+          <w:numId w:val="3"/>
+        </w:numPr>
+      </w:pPr>
+      <w:r>
+        <w:t>Attributes</w:t>
+      </w:r>
+    </w:p>
+    <w:p>
+      <w:pPr>
+        <w:pStyle w:val="ListParagraph"/>
+        <w:numPr>
+          <w:ilvl w:val="1"/>
+          <w:numId w:val="3"/>
+        </w:numPr>
+      </w:pPr>
+      <w:r>
+        <w:t>Class</w:t>
+      </w:r>
+    </w:p>
+    <w:p>
+      <w:pPr>
+        <w:pStyle w:val="ListParagraph"/>
+        <w:numPr>
+          <w:ilvl w:val="1"/>
+          <w:numId w:val="3"/>
+        </w:numPr>
+      </w:pPr>
+      <w:r>
+        <w:t>Id</w:t>
+      </w:r>
+    </w:p>
+    <w:p>
+      <w:pPr>
+        <w:pStyle w:val="ListParagraph"/>
+        <w:numPr>
+          <w:ilvl w:val="1"/>
+          <w:numId w:val="3"/>
+        </w:numPr>
+      </w:pPr>
+      <w:r>
+        <w:t>Style</w:t>
+      </w:r>
+    </w:p>
+    <w:p>
+      <w:pPr>
+        <w:pStyle w:val="ListParagraph"/>
+        <w:numPr>
+          <w:ilvl w:val="1"/>
+          <w:numId w:val="3"/>
+        </w:numPr>
+      </w:pPr>
+      <w:r>
+        <w:t>Title</w:t>
+      </w:r>
+    </w:p>
+    <w:p>
+      <w:pPr>
+        <w:pStyle w:val="ListParagraph"/>
+        <w:numPr>
+          <w:ilvl w:val="0"/>
+          <w:numId w:val="3"/>
+        </w:numPr>
+      </w:pPr>
+      <w:proofErr w:type="spellStart"/>
+      <w:r>
+        <w:t>Hr</w:t>
+      </w:r>
+      <w:proofErr w:type="spellEnd"/>
+      <w:r>
+        <w:t xml:space="preserve"> horizontal line</w:t>
+      </w:r>
+    </w:p>
+    <w:p>
+      <w:pPr>
+        <w:pStyle w:val="ListParagraph"/>
+        <w:numPr>
+          <w:ilvl w:val="0"/>
+          <w:numId w:val="3"/>
+        </w:numPr>
+      </w:pPr>
+      <w:proofErr w:type="gramStart"/>
+      <w:r>
+        <w:t>&lt;!--</w:t>
+      </w:r>
+      <w:proofErr w:type="gramEnd"/>
+      <w:r>
+        <w:t xml:space="preserve">    --&gt; comment</w:t>
+      </w:r>
+    </w:p>
+    <w:p>
+      <w:pPr>
+        <w:pStyle w:val="ListParagraph"/>
+        <w:numPr>
+          <w:ilvl w:val="0"/>
+          <w:numId w:val="3"/>
+        </w:numPr>
+      </w:pPr>
+      <w:r>
+        <w:t>Style attribute introduces CSS to HTML</w:t>
+      </w:r>
+    </w:p>
+    <w:p>
+      <w:pPr>
+        <w:pStyle w:val="ListParagraph"/>
+        <w:numPr>
+          <w:ilvl w:val="1"/>
+          <w:numId w:val="3"/>
+        </w:numPr>
+      </w:pPr>
+      <w:r>
+        <w:t>Background-color: yellow</w:t>
+      </w:r>
+    </w:p>
+    <w:p>
+      <w:pPr>
+        <w:pStyle w:val="ListParagraph"/>
+        <w:numPr>
+          <w:ilvl w:val="1"/>
+          <w:numId w:val="3"/>
+        </w:numPr>
+      </w:pPr>
+      <w:r>
+        <w:t>Font-family: Times</w:t>
+      </w:r>
+    </w:p>
+    <w:p>
+      <w:pPr>
+        <w:pStyle w:val="ListParagraph"/>
+        <w:numPr>
+          <w:ilvl w:val="1"/>
+          <w:numId w:val="3"/>
+        </w:numPr>
+      </w:pPr>
+      <w:r>
+        <w:t>Text-align: center</w:t>
+      </w:r>
+    </w:p>
+    <w:p>
+      <w:pPr>
+        <w:pStyle w:val="ListParagraph"/>
+        <w:numPr>
+          <w:ilvl w:val="0"/>
+          <w:numId w:val="3"/>
+        </w:numPr>
+      </w:pPr>
+      <w:r>
+        <w:t>Links is the address to a document on a web</w:t>
+      </w:r>
+    </w:p>
+    <w:p>
+      <w:pPr>
+        <w:pStyle w:val="ListParagraph"/>
+        <w:numPr>
+          <w:ilvl w:val="0"/>
+          <w:numId w:val="3"/>
+        </w:numPr>
+      </w:pPr>
+      <w:r>
+        <w:t>Hyperlinks can point to any resource on the web</w:t>
+      </w:r>
+    </w:p>
+    <w:p>
+      <w:pPr>
+        <w:pStyle w:val="ListParagraph"/>
+        <w:numPr>
+          <w:ilvl w:val="0"/>
+          <w:numId w:val="3"/>
+        </w:numPr>
+      </w:pPr>
+      <w:r>
+        <w:t>Anchors define a hyperlink destination inside a doc.</w:t>
+      </w:r>
+    </w:p>
+    <w:p>
+      <w:pPr>
+        <w:pStyle w:val="ListParagraph"/>
+        <w:numPr>
+          <w:ilvl w:val="0"/>
+          <w:numId w:val="3"/>
+        </w:numPr>
+      </w:pPr>
+      <w:r>
+        <w:t>Target</w:t>
+      </w:r>
+      <w:proofErr w:type="gramStart"/>
+      <w:r>
+        <w:t>=”_</w:t>
+      </w:r>
+      <w:proofErr w:type="gramEnd"/>
+      <w:r>
+        <w:t>blank” opens a new page</w:t>
+      </w:r>
+    </w:p>
+    <w:p>
+      <w:pPr>
+        <w:pStyle w:val="ListParagraph"/>
+        <w:numPr>
+          <w:ilvl w:val="0"/>
+          <w:numId w:val="3"/>
+        </w:numPr>
+      </w:pPr>
+      <w:r>
+        <w:t>&lt;table&gt;</w:t>
+      </w:r>
+    </w:p>
+    <w:p>
+      <w:pPr>
+        <w:pStyle w:val="ListParagraph"/>
+        <w:numPr>
+          <w:ilvl w:val="1"/>
+          <w:numId w:val="3"/>
+        </w:numPr>
+      </w:pPr>
+      <w:r>
+        <w:t>&lt;tr&gt; rows</w:t>
+      </w:r>
+    </w:p>
+    <w:p>
+      <w:pPr>
+        <w:pStyle w:val="ListParagraph"/>
+        <w:numPr>
+          <w:ilvl w:val="1"/>
+          <w:numId w:val="3"/>
+        </w:numPr>
+      </w:pPr>
+      <w:r>
+        <w:t>&lt;td&gt; data cells</w:t>
+      </w:r>
+    </w:p>
+    <w:p>
+      <w:pPr>
+        <w:pStyle w:val="ListParagraph"/>
+        <w:numPr>
+          <w:ilvl w:val="1"/>
+          <w:numId w:val="3"/>
+        </w:numPr>
+      </w:pPr>
+      <w:r>
+        <w:t>&lt;</w:t>
+      </w:r>
+      <w:proofErr w:type="spellStart"/>
+      <w:r>
+        <w:t>th</w:t>
+      </w:r>
+      <w:proofErr w:type="spellEnd"/>
+      <w:r>
+        <w:t>&gt;</w:t>
+      </w:r>
+      <w:r>
+        <w:t xml:space="preserve"> heading</w:t>
+      </w:r>
+    </w:p>
+    <w:p>
+      <w:pPr>
+        <w:pStyle w:val="ListParagraph"/>
+        <w:numPr>
+          <w:ilvl w:val="1"/>
+          <w:numId w:val="3"/>
+        </w:numPr>
+      </w:pPr>
+      <w:r>
+        <w:t>&lt;caption&gt; table caption</w:t>
+      </w:r>
+    </w:p>
+    <w:p>
+      <w:pPr>
+        <w:pStyle w:val="ListParagraph"/>
+        <w:numPr>
+          <w:ilvl w:val="1"/>
+          <w:numId w:val="3"/>
+        </w:numPr>
+      </w:pPr>
+      <w:r>
+        <w:t xml:space="preserve">&lt;col&gt; defines </w:t>
+      </w:r>
+      <w:proofErr w:type="spellStart"/>
+      <w:r>
+        <w:t>attributs</w:t>
+      </w:r>
+      <w:proofErr w:type="spellEnd"/>
+      <w:r>
+        <w:t xml:space="preserve"> for 1+ columns</w:t>
+      </w:r>
+    </w:p>
+    <w:p>
+      <w:pPr>
+        <w:pStyle w:val="ListParagraph"/>
+        <w:numPr>
+          <w:ilvl w:val="1"/>
+          <w:numId w:val="3"/>
+        </w:numPr>
+      </w:pPr>
+      <w:r>
+        <w:t>&lt;</w:t>
+      </w:r>
+      <w:proofErr w:type="spellStart"/>
+      <w:r>
+        <w:t>thead</w:t>
+      </w:r>
+      <w:proofErr w:type="spellEnd"/>
+      <w:r>
+        <w:t>&gt; tables head</w:t>
+      </w:r>
+    </w:p>
+    <w:p>
+      <w:pPr>
+        <w:pStyle w:val="ListParagraph"/>
+        <w:numPr>
+          <w:ilvl w:val="1"/>
+          <w:numId w:val="3"/>
+        </w:numPr>
+      </w:pPr>
+      <w:r>
+        <w:t>&lt;</w:t>
+      </w:r>
+      <w:proofErr w:type="spellStart"/>
+      <w:r>
+        <w:t>colgroup</w:t>
+      </w:r>
+      <w:proofErr w:type="spellEnd"/>
+      <w:r>
+        <w:t>&gt; group of table columns</w:t>
+      </w:r>
+    </w:p>
+    <w:p>
+      <w:pPr>
+        <w:pStyle w:val="ListParagraph"/>
+        <w:numPr>
+          <w:ilvl w:val="1"/>
+          <w:numId w:val="3"/>
+        </w:numPr>
+      </w:pPr>
+      <w:r>
+        <w:t>&lt;</w:t>
+      </w:r>
+      <w:proofErr w:type="spellStart"/>
+      <w:r>
+        <w:t>tfoot</w:t>
+      </w:r>
+      <w:proofErr w:type="spellEnd"/>
+      <w:r>
+        <w:t>&gt; table footer</w:t>
+      </w:r>
+    </w:p>
+    <w:p>
+      <w:pPr>
+        <w:pStyle w:val="ListParagraph"/>
+        <w:numPr>
+          <w:ilvl w:val="0"/>
+          <w:numId w:val="3"/>
+        </w:numPr>
+      </w:pPr>
+      <w:r>
+        <w:t>&lt;ul&gt; unordered list</w:t>
+      </w:r>
+    </w:p>
+    <w:p>
+      <w:pPr>
+        <w:pStyle w:val="ListParagraph"/>
+        <w:numPr>
+          <w:ilvl w:val="0"/>
+          <w:numId w:val="3"/>
+        </w:numPr>
+      </w:pPr>
+      <w:r>
+        <w:t>&lt;li&gt; list items</w:t>
+      </w:r>
+    </w:p>
+    <w:p>
+      <w:pPr>
+        <w:pStyle w:val="ListParagraph"/>
+        <w:numPr>
+          <w:ilvl w:val="0"/>
+          <w:numId w:val="3"/>
+        </w:numPr>
+      </w:pPr>
+      <w:r>
+        <w:t>&lt;</w:t>
+      </w:r>
+      <w:proofErr w:type="spellStart"/>
+      <w:r>
+        <w:t>ol</w:t>
+      </w:r>
+      <w:proofErr w:type="spellEnd"/>
+      <w:r>
+        <w:t>&gt; ordered list</w:t>
+      </w:r>
+    </w:p>
+    <w:p>
+      <w:pPr>
+        <w:pStyle w:val="ListParagraph"/>
+        <w:numPr>
+          <w:ilvl w:val="0"/>
+          <w:numId w:val="3"/>
+        </w:numPr>
+      </w:pPr>
+      <w:r>
+        <w:t>&lt;dl&gt; definition list</w:t>
+      </w:r>
+    </w:p>
+    <w:p>
+      <w:pPr>
+        <w:pStyle w:val="ListParagraph"/>
+        <w:numPr>
+          <w:ilvl w:val="1"/>
+          <w:numId w:val="3"/>
+        </w:numPr>
+      </w:pPr>
+      <w:r>
+        <w:t>&lt;dt&gt; def term</w:t>
+      </w:r>
+    </w:p>
+    <w:p>
+      <w:pPr>
+        <w:pStyle w:val="ListParagraph"/>
+        <w:numPr>
+          <w:ilvl w:val="1"/>
+          <w:numId w:val="3"/>
+        </w:numPr>
+      </w:pPr>
+      <w:r>
+        <w:t xml:space="preserve">&lt;dd&gt; def </w:t>
+      </w:r>
+      <w:proofErr w:type="spellStart"/>
+      <w:r>
+        <w:t>def</w:t>
+      </w:r>
+      <w:proofErr w:type="spellEnd"/>
+    </w:p>
+    <w:p>
+      <w:pPr>
+        <w:pStyle w:val="ListParagraph"/>
+        <w:numPr>
+          <w:ilvl w:val="0"/>
+          <w:numId w:val="3"/>
+        </w:numPr>
+      </w:pPr>
+      <w:r>
+        <w:t>&lt;form&gt; allows user to enter information</w:t>
+      </w:r>
+    </w:p>
+    <w:p>
+      <w:pPr>
+        <w:pStyle w:val="ListParagraph"/>
+        <w:numPr>
+          <w:ilvl w:val="0"/>
+          <w:numId w:val="3"/>
+        </w:numPr>
+      </w:pPr>
+      <w:r>
+        <w:t>&lt;input&gt; dependent of type</w:t>
+      </w:r>
+      <w:r>
+        <w:t>: text, radio, checkbox, submit… can have actions</w:t>
+      </w:r>
+    </w:p>
+    <w:p>
+      <w:pPr>
+        <w:pStyle w:val="ListParagraph"/>
+        <w:numPr>
+          <w:ilvl w:val="0"/>
+          <w:numId w:val="3"/>
+        </w:numPr>
+      </w:pPr>
+      <w:proofErr w:type="spellStart"/>
+      <w:r>
+        <w:t>Textarea</w:t>
+      </w:r>
+      <w:proofErr w:type="spellEnd"/>
+    </w:p>
+    <w:p>
+      <w:pPr>
+        <w:pStyle w:val="ListParagraph"/>
+        <w:numPr>
+          <w:ilvl w:val="0"/>
+          <w:numId w:val="3"/>
+        </w:numPr>
+      </w:pPr>
+      <w:proofErr w:type="spellStart"/>
+      <w:r>
+        <w:t>Fieldset</w:t>
+      </w:r>
+      <w:proofErr w:type="spellEnd"/>
+    </w:p>
+    <w:p>
+      <w:pPr>
+        <w:pStyle w:val="ListParagraph"/>
+        <w:numPr>
+          <w:ilvl w:val="0"/>
+          <w:numId w:val="3"/>
+        </w:numPr>
+      </w:pPr>
+      <w:proofErr w:type="gramStart"/>
+      <w:r>
+        <w:t>Select :</w:t>
+      </w:r>
+      <w:proofErr w:type="gramEnd"/>
+      <w:r>
+        <w:t xml:space="preserve"> selectable list</w:t>
+      </w:r>
+    </w:p>
+    <w:p>
+      <w:pPr>
+        <w:pStyle w:val="ListParagraph"/>
+        <w:numPr>
+          <w:ilvl w:val="0"/>
+          <w:numId w:val="3"/>
+        </w:numPr>
+      </w:pPr>
+      <w:r>
+        <w:t>Option: dropdown box</w:t>
+      </w:r>
+    </w:p>
+    <w:p>
+      <w:pPr>
+        <w:pStyle w:val="ListParagraph"/>
+        <w:numPr>
+          <w:ilvl w:val="0"/>
+          <w:numId w:val="3"/>
+        </w:numPr>
+      </w:pPr>
+      <w:r>
+        <w:t xml:space="preserve">Input </w:t>
+      </w:r>
+    </w:p>
+    <w:p>
+      <w:pPr>
+        <w:pStyle w:val="ListParagraph"/>
+        <w:numPr>
+          <w:ilvl w:val="0"/>
+          <w:numId w:val="3"/>
+        </w:numPr>
+      </w:pPr>
+      <w:r>
+        <w:t>Label</w:t>
+      </w:r>
+    </w:p>
+    <w:p>
+      <w:pPr>
+        <w:pStyle w:val="ListParagraph"/>
+        <w:numPr>
+          <w:ilvl w:val="0"/>
+          <w:numId w:val="3"/>
+        </w:numPr>
+      </w:pPr>
+      <w:r>
+        <w:t xml:space="preserve">Legend: defines a caption for a </w:t>
+      </w:r>
+      <w:proofErr w:type="spellStart"/>
+      <w:r>
+        <w:t>fieldset</w:t>
+      </w:r>
+      <w:proofErr w:type="spellEnd"/>
+    </w:p>
+    <w:p>
+      <w:pPr>
+        <w:pStyle w:val="ListParagraph"/>
+        <w:numPr>
+          <w:ilvl w:val="0"/>
+          <w:numId w:val="3"/>
+        </w:numPr>
+      </w:pPr>
+      <w:proofErr w:type="spellStart"/>
+      <w:r>
+        <w:lastRenderedPageBreak/>
+        <w:t>Optgroup</w:t>
+      </w:r>
+      <w:proofErr w:type="spellEnd"/>
+    </w:p>
+    <w:p>
+      <w:pPr>
+        <w:pStyle w:val="ListParagraph"/>
+        <w:numPr>
+          <w:ilvl w:val="0"/>
+          <w:numId w:val="3"/>
+        </w:numPr>
+      </w:pPr>
+      <w:r>
+        <w:t>Button</w:t>
+      </w:r>
+    </w:p>
+    <w:p>
+      <w:pPr>
+        <w:pStyle w:val="ListParagraph"/>
+        <w:numPr>
+          <w:ilvl w:val="0"/>
+          <w:numId w:val="3"/>
+        </w:numPr>
+      </w:pPr>
+      <w:r>
+        <w:t>&lt;frameset&gt; divide the window into frames</w:t>
+      </w:r>
+    </w:p>
+    <w:p>
+      <w:pPr>
+        <w:pStyle w:val="ListParagraph"/>
+        <w:numPr>
+          <w:ilvl w:val="0"/>
+          <w:numId w:val="3"/>
+        </w:numPr>
+      </w:pPr>
+      <w:r>
+        <w:t>&lt;</w:t>
+      </w:r>
+      <w:proofErr w:type="spellStart"/>
+      <w:r>
+        <w:t>noframes</w:t>
+      </w:r>
+      <w:proofErr w:type="spellEnd"/>
+      <w:r>
+        <w:t xml:space="preserve">&gt; </w:t>
+      </w:r>
+      <w:proofErr w:type="spellStart"/>
+      <w:r>
+        <w:t>noframe</w:t>
+      </w:r>
+      <w:proofErr w:type="spellEnd"/>
+      <w:r>
+        <w:t xml:space="preserve"> section for browsers that do not handle frames</w:t>
+      </w:r>
+    </w:p>
+    <w:p>
+      <w:pPr>
+        <w:pStyle w:val="ListParagraph"/>
+        <w:numPr>
+          <w:ilvl w:val="0"/>
+          <w:numId w:val="3"/>
+        </w:numPr>
+      </w:pPr>
+      <w:r>
+        <w:t xml:space="preserve">&lt;frame&gt; defines a </w:t>
+      </w:r>
+      <w:proofErr w:type="spellStart"/>
+      <w:r>
+        <w:t>subwindow</w:t>
+      </w:r>
+      <w:proofErr w:type="spellEnd"/>
+    </w:p>
+    <w:p>
+      <w:pPr>
+        <w:pStyle w:val="ListParagraph"/>
+        <w:numPr>
+          <w:ilvl w:val="0"/>
+          <w:numId w:val="3"/>
+        </w:numPr>
+      </w:pPr>
+      <w:r>
+        <w:t>Do not use &lt;body&gt; on a page containing frames, or it will not work.</w:t>
+      </w:r>
+    </w:p>
+    <w:p>
+      <w:pPr>
+        <w:pStyle w:val="ListParagraph"/>
+        <w:numPr>
+          <w:ilvl w:val="0"/>
+          <w:numId w:val="3"/>
+        </w:numPr>
+      </w:pPr>
+      <w:r>
+        <w:t>Html colors</w:t>
+      </w:r>
+    </w:p>
+    <w:p>
+      <w:pPr>
+        <w:pStyle w:val="ListParagraph"/>
+        <w:numPr>
+          <w:ilvl w:val="1"/>
+          <w:numId w:val="3"/>
+        </w:numPr>
+      </w:pPr>
+      <w:r>
+        <w:t>216 web safe cross platform colors</w:t>
+      </w:r>
+    </w:p>
+    <w:p>
+      <w:pPr>
+        <w:pStyle w:val="ListParagraph"/>
+        <w:numPr>
+          <w:ilvl w:val="1"/>
+          <w:numId w:val="3"/>
+        </w:numPr>
+      </w:pPr>
+      <w:r>
+        <w:t>Hex colors</w:t>
+      </w:r>
+    </w:p>
+    <w:p>
+      <w:pPr>
+        <w:pStyle w:val="ListParagraph"/>
+        <w:numPr>
+          <w:ilvl w:val="0"/>
+          <w:numId w:val="3"/>
+        </w:numPr>
+      </w:pPr>
+      <w:r>
+        <w:t>Html4</w:t>
+      </w:r>
+    </w:p>
+    <w:p>
+      <w:pPr>
+        <w:pStyle w:val="ListParagraph"/>
+        <w:numPr>
+          <w:ilvl w:val="1"/>
+          <w:numId w:val="3"/>
+        </w:numPr>
+      </w:pPr>
+      <w:r>
+        <w:t xml:space="preserve">Formatting can be moved out of the doc in a sperate style sheet. </w:t>
+      </w:r>
+    </w:p>
+    <w:p>
+      <w:pPr>
+        <w:pStyle w:val="ListParagraph"/>
+        <w:numPr>
+          <w:ilvl w:val="1"/>
+          <w:numId w:val="3"/>
+        </w:numPr>
+      </w:pPr>
+      <w:r>
+        <w:t>Validate your files &lt;!DOCTYPE HTML&gt;</w:t>
+      </w:r>
+    </w:p>
+    <w:p>
+      <w:pPr>
+        <w:pStyle w:val="ListParagraph"/>
+        <w:numPr>
+          <w:ilvl w:val="0"/>
+          <w:numId w:val="3"/>
+        </w:numPr>
+      </w:pPr>
+      <w:r>
+        <w:t>Inside a Head Element</w:t>
+      </w:r>
+    </w:p>
+    <w:p>
+      <w:pPr>
+        <w:pStyle w:val="ListParagraph"/>
+        <w:numPr>
+          <w:ilvl w:val="1"/>
+          <w:numId w:val="3"/>
+        </w:numPr>
+      </w:pPr>
+      <w:r>
+        <w:t>Base, link, meta, title, style, script</w:t>
+      </w:r>
+    </w:p>
+    <w:p>
+      <w:pPr>
+        <w:pStyle w:val="ListParagraph"/>
+        <w:numPr>
+          <w:ilvl w:val="0"/>
+          <w:numId w:val="3"/>
+        </w:numPr>
+      </w:pPr>
+      <w:r>
+        <w:t xml:space="preserve">Add keywords for search engines or redirect in the meta tag., </w:t>
+      </w:r>
+    </w:p>
+    <w:p>
+      <w:pPr>
+        <w:pStyle w:val="ListParagraph"/>
+        <w:numPr>
+          <w:ilvl w:val="0"/>
+          <w:numId w:val="3"/>
+        </w:numPr>
+      </w:pPr>
+      <w:r>
+        <w:t>Character Entities</w:t>
+      </w:r>
+    </w:p>
+    <w:p>
+      <w:pPr>
+        <w:pStyle w:val="ListParagraph"/>
+        <w:numPr>
+          <w:ilvl w:val="1"/>
+          <w:numId w:val="3"/>
+        </w:numPr>
+      </w:pPr>
+      <w:r>
+        <w:t>&amp;, #, ;</w:t>
+      </w:r>
+    </w:p>
+    <w:p>
+      <w:pPr>
+        <w:pStyle w:val="ListParagraph"/>
+        <w:numPr>
+          <w:ilvl w:val="0"/>
+          <w:numId w:val="3"/>
+        </w:numPr>
+      </w:pPr>
+      <w:r>
+        <w:t>L</w:t>
+      </w:r>
+      <w:r>
+        <w:t>ang</w:t>
+      </w:r>
+      <w:r>
+        <w:t xml:space="preserve"> specifies the language</w:t>
+      </w:r>
+    </w:p>
+    <w:p>
+      <w:pPr>
+        <w:pStyle w:val="ListParagraph"/>
+        <w:numPr>
+          <w:ilvl w:val="0"/>
+          <w:numId w:val="3"/>
+        </w:numPr>
+      </w:pPr>
+    </w:p>
+    <w:p/>
+    <w:p>
+      <w:r>
+        <w:t>Common structure:</w:t>
+      </w:r>
+    </w:p>
+    <w:tbl>
+      <w:tblPr>
+        <w:tblW w:w="0" w:type="auto"/>
+        <w:tblCellSpacing w:w="15" w:type="dxa"/>
+        <w:tblCellMar>
+          <w:top w:w="15" w:type="dxa"/>
+          <w:left w:w="15" w:type="dxa"/>
+          <w:bottom w:w="15" w:type="dxa"/>
+          <w:right w:w="15" w:type="dxa"/>
+        </w:tblCellMar>
+        <w:tblLook w:val="04A0" w:firstRow="1" w:lastRow="0" w:firstColumn="1" w:lastColumn="0" w:noHBand="0" w:noVBand="1"/>
+      </w:tblPr>
+      <w:tblGrid>
+        <w:gridCol w:w="196"/>
+        <w:gridCol w:w="796"/>
+      </w:tblGrid>
+      <w:tr>
+        <w:trPr>
+          <w:tblCellSpacing w:w="15" w:type="dxa"/>
+        </w:trPr>
+        <w:tc>
+          <w:tcPr>
+            <w:tcW w:w="0" w:type="auto"/>
+            <w:vAlign w:val="center"/>
+            <w:hideMark/>
+          </w:tcPr>
+          <w:p>
+            <w:pPr>
+              <w:spacing w:after="0" w:line="240" w:lineRule="auto"/>
+              <w:rPr>
+                <w:rFonts w:ascii="Courier New" w:eastAsia="Times New Roman" w:hAnsi="Courier New" w:cs="Courier New"/>
+                <w:sz w:val="20"/>
+                <w:szCs w:val="20"/>
+              </w:rPr>
+            </w:pPr>
+          </w:p>
+          <w:p>
+            <w:pPr>
+              <w:spacing w:after="0" w:line="240" w:lineRule="auto"/>
+              <w:rPr>
+                <w:rFonts w:ascii="Times New Roman" w:eastAsia="Times New Roman" w:hAnsi="Times New Roman" w:cs="Times New Roman"/>
+                <w:sz w:val="24"/>
+                <w:szCs w:val="24"/>
+              </w:rPr>
+            </w:pPr>
+            <w:r>
+              <w:rPr>
+                <w:rFonts w:ascii="Courier New" w:eastAsia="Times New Roman" w:hAnsi="Courier New" w:cs="Courier New"/>
+                <w:sz w:val="20"/>
+                <w:szCs w:val="20"/>
+              </w:rPr>
+              <w:t>1</w:t>
+            </w:r>
+          </w:p>
+        </w:tc>
+        <w:tc>
+          <w:tcPr>
+            <w:tcW w:w="0" w:type="auto"/>
+            <w:vAlign w:val="center"/>
+            <w:hideMark/>
+          </w:tcPr>
+          <w:p>
+            <w:pPr>
+              <w:spacing w:after="0" w:line="240" w:lineRule="auto"/>
+              <w:rPr>
+                <w:rFonts w:ascii="Times New Roman" w:eastAsia="Times New Roman" w:hAnsi="Times New Roman" w:cs="Times New Roman"/>
+                <w:sz w:val="24"/>
+                <w:szCs w:val="24"/>
+              </w:rPr>
+            </w:pPr>
+            <w:r>
+              <w:rPr>
+                <w:rFonts w:ascii="Courier New" w:eastAsia="Times New Roman" w:hAnsi="Courier New" w:cs="Courier New"/>
+                <w:sz w:val="20"/>
+                <w:szCs w:val="20"/>
+              </w:rPr>
+              <w:t>&lt;html&gt;</w:t>
+            </w:r>
+          </w:p>
+        </w:tc>
+      </w:tr>
+    </w:tbl>
+    <w:p>
+      <w:pPr>
+        <w:spacing w:after="0" w:line="240" w:lineRule="auto"/>
+        <w:rPr>
+          <w:rFonts w:ascii="Consolas" w:eastAsia="Times New Roman" w:hAnsi="Consolas" w:cs="Times New Roman"/>
+          <w:vanish/>
+          <w:color w:val="000000"/>
+          <w:sz w:val="24"/>
+          <w:szCs w:val="24"/>
+        </w:rPr>
+      </w:pPr>
+    </w:p>
+    <w:tbl>
+      <w:tblPr>
+        <w:tblW w:w="0" w:type="auto"/>
+        <w:tblCellSpacing w:w="15" w:type="dxa"/>
+        <w:tblCellMar>
+          <w:top w:w="15" w:type="dxa"/>
+          <w:left w:w="15" w:type="dxa"/>
+          <w:bottom w:w="15" w:type="dxa"/>
+          <w:right w:w="15" w:type="dxa"/>
+        </w:tblCellMar>
+        <w:tblLook w:val="04A0" w:firstRow="1" w:lastRow="0" w:firstColumn="1" w:lastColumn="0" w:noHBand="0" w:noVBand="1"/>
+      </w:tblPr>
+      <w:tblGrid>
+        <w:gridCol w:w="196"/>
+        <w:gridCol w:w="916"/>
+      </w:tblGrid>
+      <w:tr>
+        <w:trPr>
+          <w:tblCellSpacing w:w="15" w:type="dxa"/>
+        </w:trPr>
+        <w:tc>
+          <w:tcPr>
+            <w:tcW w:w="0" w:type="auto"/>
+            <w:vAlign w:val="center"/>
+            <w:hideMark/>
+          </w:tcPr>
+          <w:p>
+            <w:pPr>
+              <w:spacing w:after="0" w:line="240" w:lineRule="auto"/>
+              <w:rPr>
+                <w:rFonts w:ascii="Times New Roman" w:eastAsia="Times New Roman" w:hAnsi="Times New Roman" w:cs="Times New Roman"/>
+                <w:sz w:val="24"/>
+                <w:szCs w:val="24"/>
+              </w:rPr>
+            </w:pPr>
+            <w:r>
+              <w:rPr>
+                <w:rFonts w:ascii="Courier New" w:eastAsia="Times New Roman" w:hAnsi="Courier New" w:cs="Courier New"/>
+                <w:sz w:val="20"/>
+                <w:szCs w:val="20"/>
+              </w:rPr>
+              <w:t>2</w:t>
+            </w:r>
+          </w:p>
+        </w:tc>
+        <w:tc>
+          <w:tcPr>
+            <w:tcW w:w="0" w:type="auto"/>
+            <w:vAlign w:val="center"/>
+            <w:hideMark/>
+          </w:tcPr>
+          <w:p>
+            <w:pPr>
+              <w:spacing w:after="0" w:line="240" w:lineRule="auto"/>
+              <w:rPr>
+                <w:rFonts w:ascii="Times New Roman" w:eastAsia="Times New Roman" w:hAnsi="Times New Roman" w:cs="Times New Roman"/>
+                <w:sz w:val="24"/>
+                <w:szCs w:val="24"/>
+              </w:rPr>
+            </w:pPr>
+            <w:r>
+              <w:rPr>
+                <w:rFonts w:ascii="Courier New" w:eastAsia="Times New Roman" w:hAnsi="Courier New" w:cs="Courier New"/>
+                <w:sz w:val="20"/>
+                <w:szCs w:val="20"/>
+              </w:rPr>
+              <w:t> &lt;head&gt;</w:t>
+            </w:r>
+          </w:p>
+        </w:tc>
+      </w:tr>
+    </w:tbl>
+    <w:p>
+      <w:pPr>
+        <w:spacing w:after="0" w:line="240" w:lineRule="auto"/>
+        <w:rPr>
+          <w:rFonts w:ascii="Consolas" w:eastAsia="Times New Roman" w:hAnsi="Consolas" w:cs="Times New Roman"/>
+          <w:vanish/>
+          <w:color w:val="000000"/>
+          <w:sz w:val="24"/>
+          <w:szCs w:val="24"/>
+        </w:rPr>
+      </w:pPr>
+    </w:p>
+    <w:tbl>
+      <w:tblPr>
+        <w:tblW w:w="0" w:type="auto"/>
+        <w:tblCellSpacing w:w="15" w:type="dxa"/>
+        <w:tblCellMar>
+          <w:top w:w="15" w:type="dxa"/>
+          <w:left w:w="15" w:type="dxa"/>
+          <w:bottom w:w="15" w:type="dxa"/>
+          <w:right w:w="15" w:type="dxa"/>
+        </w:tblCellMar>
+        <w:tblLook w:val="04A0" w:firstRow="1" w:lastRow="0" w:firstColumn="1" w:lastColumn="0" w:noHBand="0" w:noVBand="1"/>
+      </w:tblPr>
+      <w:tblGrid>
+        <w:gridCol w:w="196"/>
+        <w:gridCol w:w="3676"/>
+      </w:tblGrid>
+      <w:tr>
+        <w:trPr>
+          <w:tblCellSpacing w:w="15" w:type="dxa"/>
+        </w:trPr>
+        <w:tc>
+          <w:tcPr>
+            <w:tcW w:w="0" w:type="auto"/>
+            <w:vAlign w:val="center"/>
+            <w:hideMark/>
+          </w:tcPr>
+          <w:p>
+            <w:pPr>
+              <w:spacing w:after="0" w:line="240" w:lineRule="auto"/>
+              <w:rPr>
+                <w:rFonts w:ascii="Times New Roman" w:eastAsia="Times New Roman" w:hAnsi="Times New Roman" w:cs="Times New Roman"/>
+                <w:sz w:val="24"/>
+                <w:szCs w:val="24"/>
+              </w:rPr>
+            </w:pPr>
+            <w:r>
+              <w:rPr>
+                <w:rFonts w:ascii="Courier New" w:eastAsia="Times New Roman" w:hAnsi="Courier New" w:cs="Courier New"/>
+                <w:sz w:val="20"/>
+                <w:szCs w:val="20"/>
+              </w:rPr>
+              <w:t>3</w:t>
+            </w:r>
+          </w:p>
+        </w:tc>
+        <w:tc>
+          <w:tcPr>
+            <w:tcW w:w="0" w:type="auto"/>
+            <w:vAlign w:val="center"/>
+            <w:hideMark/>
+          </w:tcPr>
+          <w:p>
+            <w:pPr>
+              <w:spacing w:after="0" w:line="240" w:lineRule="auto"/>
+              <w:rPr>
+                <w:rFonts w:ascii="Times New Roman" w:eastAsia="Times New Roman" w:hAnsi="Times New Roman" w:cs="Times New Roman"/>
+                <w:sz w:val="24"/>
+                <w:szCs w:val="24"/>
+              </w:rPr>
+            </w:pPr>
+            <w:r>
+              <w:rPr>
+                <w:rFonts w:ascii="Courier New" w:eastAsia="Times New Roman" w:hAnsi="Courier New" w:cs="Courier New"/>
+                <w:sz w:val="20"/>
+                <w:szCs w:val="20"/>
+              </w:rPr>
+              <w:t>  &lt;title&gt;Title of page&lt;/title&gt;</w:t>
+            </w:r>
+          </w:p>
+        </w:tc>
+      </w:tr>
+    </w:tbl>
+    <w:p>
+      <w:pPr>
+        <w:spacing w:after="0" w:line="240" w:lineRule="auto"/>
+        <w:rPr>
+          <w:rFonts w:ascii="Consolas" w:eastAsia="Times New Roman" w:hAnsi="Consolas" w:cs="Times New Roman"/>
+          <w:vanish/>
+          <w:color w:val="000000"/>
+          <w:sz w:val="24"/>
+          <w:szCs w:val="24"/>
+        </w:rPr>
+      </w:pPr>
+    </w:p>
+    <w:tbl>
+      <w:tblPr>
+        <w:tblW w:w="0" w:type="auto"/>
+        <w:tblCellSpacing w:w="15" w:type="dxa"/>
+        <w:tblCellMar>
+          <w:top w:w="15" w:type="dxa"/>
+          <w:left w:w="15" w:type="dxa"/>
+          <w:bottom w:w="15" w:type="dxa"/>
+          <w:right w:w="15" w:type="dxa"/>
+        </w:tblCellMar>
+        <w:tblLook w:val="04A0" w:firstRow="1" w:lastRow="0" w:firstColumn="1" w:lastColumn="0" w:noHBand="0" w:noVBand="1"/>
+      </w:tblPr>
+      <w:tblGrid>
+        <w:gridCol w:w="196"/>
+        <w:gridCol w:w="1036"/>
+      </w:tblGrid>
+      <w:tr>
+        <w:trPr>
+          <w:tblCellSpacing w:w="15" w:type="dxa"/>
+        </w:trPr>
+        <w:tc>
+          <w:tcPr>
+            <w:tcW w:w="0" w:type="auto"/>
+            <w:vAlign w:val="center"/>
+            <w:hideMark/>
+          </w:tcPr>
+          <w:p>
+            <w:pPr>
+              <w:spacing w:after="0" w:line="240" w:lineRule="auto"/>
+              <w:rPr>
+                <w:rFonts w:ascii="Times New Roman" w:eastAsia="Times New Roman" w:hAnsi="Times New Roman" w:cs="Times New Roman"/>
+                <w:sz w:val="24"/>
+                <w:szCs w:val="24"/>
+              </w:rPr>
+            </w:pPr>
+            <w:r>
+              <w:rPr>
+                <w:rFonts w:ascii="Courier New" w:eastAsia="Times New Roman" w:hAnsi="Courier New" w:cs="Courier New"/>
+                <w:sz w:val="20"/>
+                <w:szCs w:val="20"/>
+              </w:rPr>
+              <w:t>4</w:t>
+            </w:r>
+          </w:p>
+        </w:tc>
+        <w:tc>
+          <w:tcPr>
+            <w:tcW w:w="0" w:type="auto"/>
+            <w:vAlign w:val="center"/>
+            <w:hideMark/>
+          </w:tcPr>
+          <w:p>
+            <w:pPr>
+              <w:spacing w:after="0" w:line="240" w:lineRule="auto"/>
+              <w:rPr>
+                <w:rFonts w:ascii="Times New Roman" w:eastAsia="Times New Roman" w:hAnsi="Times New Roman" w:cs="Times New Roman"/>
+                <w:sz w:val="24"/>
+                <w:szCs w:val="24"/>
+              </w:rPr>
+            </w:pPr>
+            <w:r>
+              <w:rPr>
+                <w:rFonts w:ascii="Courier New" w:eastAsia="Times New Roman" w:hAnsi="Courier New" w:cs="Courier New"/>
+                <w:sz w:val="20"/>
+                <w:szCs w:val="20"/>
+              </w:rPr>
+              <w:t> &lt;/head&gt;</w:t>
+            </w:r>
+          </w:p>
+        </w:tc>
+      </w:tr>
+    </w:tbl>
+    <w:p>
+      <w:pPr>
+        <w:spacing w:after="0" w:line="240" w:lineRule="auto"/>
+        <w:rPr>
+          <w:rFonts w:ascii="Consolas" w:eastAsia="Times New Roman" w:hAnsi="Consolas" w:cs="Times New Roman"/>
+          <w:vanish/>
+          <w:color w:val="000000"/>
+          <w:sz w:val="24"/>
+          <w:szCs w:val="24"/>
+        </w:rPr>
+      </w:pPr>
+    </w:p>
+    <w:tbl>
+      <w:tblPr>
+        <w:tblW w:w="0" w:type="auto"/>
+        <w:tblCellSpacing w:w="15" w:type="dxa"/>
+        <w:tblCellMar>
+          <w:top w:w="15" w:type="dxa"/>
+          <w:left w:w="15" w:type="dxa"/>
+          <w:bottom w:w="15" w:type="dxa"/>
+          <w:right w:w="15" w:type="dxa"/>
+        </w:tblCellMar>
+        <w:tblLook w:val="04A0" w:firstRow="1" w:lastRow="0" w:firstColumn="1" w:lastColumn="0" w:noHBand="0" w:noVBand="1"/>
+      </w:tblPr>
+      <w:tblGrid>
+        <w:gridCol w:w="196"/>
+        <w:gridCol w:w="916"/>
+      </w:tblGrid>
+      <w:tr>
+        <w:trPr>
+          <w:tblCellSpacing w:w="15" w:type="dxa"/>
+        </w:trPr>
+        <w:tc>
+          <w:tcPr>
+            <w:tcW w:w="0" w:type="auto"/>
+            <w:vAlign w:val="center"/>
+            <w:hideMark/>
+          </w:tcPr>
+          <w:p>
+            <w:pPr>
+              <w:spacing w:after="0" w:line="240" w:lineRule="auto"/>
+              <w:rPr>
+                <w:rFonts w:ascii="Times New Roman" w:eastAsia="Times New Roman" w:hAnsi="Times New Roman" w:cs="Times New Roman"/>
+                <w:sz w:val="24"/>
+                <w:szCs w:val="24"/>
+              </w:rPr>
+            </w:pPr>
+            <w:r>
+              <w:rPr>
+                <w:rFonts w:ascii="Courier New" w:eastAsia="Times New Roman" w:hAnsi="Courier New" w:cs="Courier New"/>
+                <w:sz w:val="20"/>
+                <w:szCs w:val="20"/>
+              </w:rPr>
+              <w:t>5</w:t>
+            </w:r>
+          </w:p>
+        </w:tc>
+        <w:tc>
+          <w:tcPr>
+            <w:tcW w:w="0" w:type="auto"/>
+            <w:vAlign w:val="center"/>
+            <w:hideMark/>
+          </w:tcPr>
+          <w:p>
+            <w:pPr>
+              <w:spacing w:after="0" w:line="240" w:lineRule="auto"/>
+              <w:rPr>
+                <w:rFonts w:ascii="Times New Roman" w:eastAsia="Times New Roman" w:hAnsi="Times New Roman" w:cs="Times New Roman"/>
+                <w:sz w:val="24"/>
+                <w:szCs w:val="24"/>
+              </w:rPr>
+            </w:pPr>
+            <w:r>
+              <w:rPr>
+                <w:rFonts w:ascii="Courier New" w:eastAsia="Times New Roman" w:hAnsi="Courier New" w:cs="Courier New"/>
+                <w:sz w:val="20"/>
+                <w:szCs w:val="20"/>
+              </w:rPr>
+              <w:t> &lt;body&gt;</w:t>
+            </w:r>
+          </w:p>
+        </w:tc>
+      </w:tr>
+    </w:tbl>
+    <w:p>
+      <w:pPr>
+        <w:spacing w:after="0" w:line="240" w:lineRule="auto"/>
+        <w:rPr>
+          <w:rFonts w:ascii="Consolas" w:eastAsia="Times New Roman" w:hAnsi="Consolas" w:cs="Times New Roman"/>
+          <w:vanish/>
+          <w:color w:val="000000"/>
+          <w:sz w:val="24"/>
+          <w:szCs w:val="24"/>
+        </w:rPr>
+      </w:pPr>
+    </w:p>
+    <w:tbl>
+      <w:tblPr>
+        <w:tblW w:w="0" w:type="auto"/>
+        <w:tblCellSpacing w:w="15" w:type="dxa"/>
+        <w:tblCellMar>
+          <w:top w:w="15" w:type="dxa"/>
+          <w:left w:w="15" w:type="dxa"/>
+          <w:bottom w:w="15" w:type="dxa"/>
+          <w:right w:w="15" w:type="dxa"/>
+        </w:tblCellMar>
+        <w:tblLook w:val="04A0" w:firstRow="1" w:lastRow="0" w:firstColumn="1" w:lastColumn="0" w:noHBand="0" w:noVBand="1"/>
+      </w:tblPr>
+      <w:tblGrid>
+        <w:gridCol w:w="196"/>
+        <w:gridCol w:w="3436"/>
+      </w:tblGrid>
+      <w:tr>
+        <w:trPr>
+          <w:tblCellSpacing w:w="15" w:type="dxa"/>
+        </w:trPr>
+        <w:tc>
+          <w:tcPr>
+            <w:tcW w:w="0" w:type="auto"/>
+            <w:vAlign w:val="center"/>
+            <w:hideMark/>
+          </w:tcPr>
+          <w:p>
+            <w:pPr>
+              <w:spacing w:after="0" w:line="240" w:lineRule="auto"/>
+              <w:rPr>
+                <w:rFonts w:ascii="Times New Roman" w:eastAsia="Times New Roman" w:hAnsi="Times New Roman" w:cs="Times New Roman"/>
+                <w:sz w:val="24"/>
+                <w:szCs w:val="24"/>
+              </w:rPr>
+            </w:pPr>
+            <w:r>
+              <w:rPr>
+                <w:rFonts w:ascii="Courier New" w:eastAsia="Times New Roman" w:hAnsi="Courier New" w:cs="Courier New"/>
+                <w:sz w:val="20"/>
+                <w:szCs w:val="20"/>
+              </w:rPr>
+              <w:t>6</w:t>
+            </w:r>
+          </w:p>
+        </w:tc>
+        <w:tc>
+          <w:tcPr>
+            <w:tcW w:w="0" w:type="auto"/>
+            <w:vAlign w:val="center"/>
+            <w:hideMark/>
+          </w:tcPr>
+          <w:p>
+            <w:pPr>
+              <w:spacing w:after="0" w:line="240" w:lineRule="auto"/>
+              <w:rPr>
+                <w:rFonts w:ascii="Times New Roman" w:eastAsia="Times New Roman" w:hAnsi="Times New Roman" w:cs="Times New Roman"/>
+                <w:sz w:val="24"/>
+                <w:szCs w:val="24"/>
+              </w:rPr>
+            </w:pPr>
+            <w:r>
+              <w:rPr>
+                <w:rFonts w:ascii="Courier New" w:eastAsia="Times New Roman" w:hAnsi="Courier New" w:cs="Courier New"/>
+                <w:sz w:val="20"/>
+                <w:szCs w:val="20"/>
+              </w:rPr>
+              <w:t>  This is my first homepage.</w:t>
+            </w:r>
+          </w:p>
+        </w:tc>
+      </w:tr>
+    </w:tbl>
+    <w:p>
+      <w:pPr>
+        <w:spacing w:after="0" w:line="240" w:lineRule="auto"/>
+        <w:rPr>
+          <w:rFonts w:ascii="Consolas" w:eastAsia="Times New Roman" w:hAnsi="Consolas" w:cs="Times New Roman"/>
+          <w:vanish/>
+          <w:color w:val="000000"/>
+          <w:sz w:val="24"/>
+          <w:szCs w:val="24"/>
+        </w:rPr>
+      </w:pPr>
+    </w:p>
+    <w:tbl>
+      <w:tblPr>
+        <w:tblW w:w="0" w:type="auto"/>
+        <w:tblCellSpacing w:w="15" w:type="dxa"/>
+        <w:tblCellMar>
+          <w:top w:w="15" w:type="dxa"/>
+          <w:left w:w="15" w:type="dxa"/>
+          <w:bottom w:w="15" w:type="dxa"/>
+          <w:right w:w="15" w:type="dxa"/>
+        </w:tblCellMar>
+        <w:tblLook w:val="04A0" w:firstRow="1" w:lastRow="0" w:firstColumn="1" w:lastColumn="0" w:noHBand="0" w:noVBand="1"/>
+      </w:tblPr>
+      <w:tblGrid>
+        <w:gridCol w:w="196"/>
+        <w:gridCol w:w="3316"/>
+      </w:tblGrid>
+      <w:tr>
+        <w:trPr>
+          <w:tblCellSpacing w:w="15" w:type="dxa"/>
+        </w:trPr>
+        <w:tc>
+          <w:tcPr>
+            <w:tcW w:w="0" w:type="auto"/>
+            <w:vAlign w:val="center"/>
+            <w:hideMark/>
+          </w:tcPr>
+          <w:p>
+            <w:pPr>
+              <w:spacing w:after="0" w:line="240" w:lineRule="auto"/>
+              <w:rPr>
+                <w:rFonts w:ascii="Times New Roman" w:eastAsia="Times New Roman" w:hAnsi="Times New Roman" w:cs="Times New Roman"/>
+                <w:sz w:val="24"/>
+                <w:szCs w:val="24"/>
+              </w:rPr>
+            </w:pPr>
+            <w:r>
+              <w:rPr>
+                <w:rFonts w:ascii="Courier New" w:eastAsia="Times New Roman" w:hAnsi="Courier New" w:cs="Courier New"/>
+                <w:sz w:val="20"/>
+                <w:szCs w:val="20"/>
+              </w:rPr>
+              <w:t>7</w:t>
+            </w:r>
+          </w:p>
+        </w:tc>
+        <w:tc>
+          <w:tcPr>
+            <w:tcW w:w="0" w:type="auto"/>
+            <w:vAlign w:val="center"/>
+            <w:hideMark/>
+          </w:tcPr>
+          <w:p>
+            <w:pPr>
+              <w:spacing w:after="0" w:line="240" w:lineRule="auto"/>
+              <w:rPr>
+                <w:rFonts w:ascii="Times New Roman" w:eastAsia="Times New Roman" w:hAnsi="Times New Roman" w:cs="Times New Roman"/>
+                <w:sz w:val="24"/>
+                <w:szCs w:val="24"/>
+              </w:rPr>
+            </w:pPr>
+            <w:r>
+              <w:rPr>
+                <w:rFonts w:ascii="Courier New" w:eastAsia="Times New Roman" w:hAnsi="Courier New" w:cs="Courier New"/>
+                <w:sz w:val="20"/>
+                <w:szCs w:val="20"/>
+              </w:rPr>
+              <w:t xml:space="preserve">  &lt;b&gt;This text is </w:t>
+            </w:r>
+            <w:proofErr w:type="gramStart"/>
+            <w:r>
+              <w:rPr>
+                <w:rFonts w:ascii="Courier New" w:eastAsia="Times New Roman" w:hAnsi="Courier New" w:cs="Courier New"/>
+                <w:sz w:val="20"/>
+                <w:szCs w:val="20"/>
+              </w:rPr>
+              <w:t>bold.&lt;</w:t>
+            </w:r>
+            <w:proofErr w:type="gramEnd"/>
+            <w:r>
+              <w:rPr>
+                <w:rFonts w:ascii="Courier New" w:eastAsia="Times New Roman" w:hAnsi="Courier New" w:cs="Courier New"/>
+                <w:sz w:val="20"/>
+                <w:szCs w:val="20"/>
+              </w:rPr>
+              <w:t>/b&gt;</w:t>
+            </w:r>
+          </w:p>
+        </w:tc>
+      </w:tr>
+    </w:tbl>
+    <w:p>
+      <w:pPr>
+        <w:spacing w:after="0" w:line="240" w:lineRule="auto"/>
+        <w:rPr>
+          <w:rFonts w:ascii="Consolas" w:eastAsia="Times New Roman" w:hAnsi="Consolas" w:cs="Times New Roman"/>
+          <w:vanish/>
+          <w:color w:val="000000"/>
+          <w:sz w:val="24"/>
+          <w:szCs w:val="24"/>
+        </w:rPr>
+      </w:pPr>
+    </w:p>
+    <w:tbl>
+      <w:tblPr>
+        <w:tblW w:w="0" w:type="auto"/>
+        <w:tblCellSpacing w:w="15" w:type="dxa"/>
+        <w:tblCellMar>
+          <w:top w:w="15" w:type="dxa"/>
+          <w:left w:w="15" w:type="dxa"/>
+          <w:bottom w:w="15" w:type="dxa"/>
+          <w:right w:w="15" w:type="dxa"/>
+        </w:tblCellMar>
+        <w:tblLook w:val="04A0" w:firstRow="1" w:lastRow="0" w:firstColumn="1" w:lastColumn="0" w:noHBand="0" w:noVBand="1"/>
+      </w:tblPr>
+      <w:tblGrid>
+        <w:gridCol w:w="196"/>
+        <w:gridCol w:w="1036"/>
+      </w:tblGrid>
+      <w:tr>
+        <w:trPr>
+          <w:tblCellSpacing w:w="15" w:type="dxa"/>
+        </w:trPr>
+        <w:tc>
+          <w:tcPr>
+            <w:tcW w:w="0" w:type="auto"/>
+            <w:vAlign w:val="center"/>
+            <w:hideMark/>
+          </w:tcPr>
+          <w:p>
+            <w:pPr>
+              <w:spacing w:after="0" w:line="240" w:lineRule="auto"/>
+              <w:rPr>
+                <w:rFonts w:ascii="Times New Roman" w:eastAsia="Times New Roman" w:hAnsi="Times New Roman" w:cs="Times New Roman"/>
+                <w:sz w:val="24"/>
+                <w:szCs w:val="24"/>
+              </w:rPr>
+            </w:pPr>
+            <w:r>
+              <w:rPr>
+                <w:rFonts w:ascii="Courier New" w:eastAsia="Times New Roman" w:hAnsi="Courier New" w:cs="Courier New"/>
+                <w:sz w:val="20"/>
+                <w:szCs w:val="20"/>
+              </w:rPr>
+              <w:t>8</w:t>
+            </w:r>
+          </w:p>
+        </w:tc>
+        <w:tc>
+          <w:tcPr>
+            <w:tcW w:w="0" w:type="auto"/>
+            <w:vAlign w:val="center"/>
+            <w:hideMark/>
+          </w:tcPr>
+          <w:p>
+            <w:pPr>
+              <w:spacing w:after="0" w:line="240" w:lineRule="auto"/>
+              <w:rPr>
+                <w:rFonts w:ascii="Times New Roman" w:eastAsia="Times New Roman" w:hAnsi="Times New Roman" w:cs="Times New Roman"/>
+                <w:sz w:val="24"/>
+                <w:szCs w:val="24"/>
+              </w:rPr>
+            </w:pPr>
+            <w:r>
+              <w:rPr>
+                <w:rFonts w:ascii="Courier New" w:eastAsia="Times New Roman" w:hAnsi="Courier New" w:cs="Courier New"/>
+                <w:sz w:val="20"/>
+                <w:szCs w:val="20"/>
+              </w:rPr>
+              <w:t> &lt;/body&gt;</w:t>
+            </w:r>
+          </w:p>
+        </w:tc>
+      </w:tr>
+    </w:tbl>
+    <w:p>
+      <w:pPr>
+        <w:spacing w:after="0" w:line="240" w:lineRule="auto"/>
+        <w:rPr>
+          <w:rFonts w:ascii="Consolas" w:eastAsia="Times New Roman" w:hAnsi="Consolas" w:cs="Times New Roman"/>
+          <w:vanish/>
+          <w:color w:val="000000"/>
+          <w:sz w:val="24"/>
+          <w:szCs w:val="24"/>
+        </w:rPr>
+      </w:pPr>
+    </w:p>
+    <w:tbl>
+      <w:tblPr>
+        <w:tblW w:w="0" w:type="auto"/>
+        <w:tblCellSpacing w:w="15" w:type="dxa"/>
+        <w:tblCellMar>
+          <w:top w:w="15" w:type="dxa"/>
+          <w:left w:w="15" w:type="dxa"/>
+          <w:bottom w:w="15" w:type="dxa"/>
+          <w:right w:w="15" w:type="dxa"/>
+        </w:tblCellMar>
+        <w:tblLook w:val="04A0" w:firstRow="1" w:lastRow="0" w:firstColumn="1" w:lastColumn="0" w:noHBand="0" w:noVBand="1"/>
+      </w:tblPr>
+      <w:tblGrid>
+        <w:gridCol w:w="196"/>
+        <w:gridCol w:w="916"/>
+      </w:tblGrid>
+      <w:tr>
+        <w:trPr>
+          <w:tblCellSpacing w:w="15" w:type="dxa"/>
+        </w:trPr>
+        <w:tc>
+          <w:tcPr>
+            <w:tcW w:w="0" w:type="auto"/>
+            <w:vAlign w:val="center"/>
+            <w:hideMark/>
+          </w:tcPr>
+          <w:p>
+            <w:pPr>
+              <w:spacing w:after="0" w:line="240" w:lineRule="auto"/>
+              <w:rPr>
+                <w:rFonts w:ascii="Times New Roman" w:eastAsia="Times New Roman" w:hAnsi="Times New Roman" w:cs="Times New Roman"/>
+                <w:sz w:val="24"/>
+                <w:szCs w:val="24"/>
+              </w:rPr>
+            </w:pPr>
+            <w:r>
+              <w:rPr>
+                <w:rFonts w:ascii="Courier New" w:eastAsia="Times New Roman" w:hAnsi="Courier New" w:cs="Courier New"/>
+                <w:sz w:val="20"/>
+                <w:szCs w:val="20"/>
+              </w:rPr>
+              <w:t>9</w:t>
+            </w:r>
+          </w:p>
+        </w:tc>
+        <w:tc>
+          <w:tcPr>
+            <w:tcW w:w="0" w:type="auto"/>
+            <w:vAlign w:val="center"/>
+            <w:hideMark/>
+          </w:tcPr>
+          <w:p>
+            <w:pPr>
+              <w:spacing w:after="0" w:line="240" w:lineRule="auto"/>
+              <w:rPr>
+                <w:rFonts w:ascii="Times New Roman" w:eastAsia="Times New Roman" w:hAnsi="Times New Roman" w:cs="Times New Roman"/>
+                <w:sz w:val="24"/>
+                <w:szCs w:val="24"/>
+              </w:rPr>
+            </w:pPr>
+            <w:r>
+              <w:rPr>
+                <w:rFonts w:ascii="Courier New" w:eastAsia="Times New Roman" w:hAnsi="Courier New" w:cs="Courier New"/>
+                <w:sz w:val="20"/>
+                <w:szCs w:val="20"/>
+              </w:rPr>
+              <w:t>&lt;/html&gt;</w:t>
+            </w:r>
+          </w:p>
+        </w:tc>
+      </w:tr>
+    </w:tbl>
+    <w:p/>
+    <w:p>
+      <w:r>
+        <w:t xml:space="preserve">Should always use lower case tags to adhere to HTML4 and XHTML requirements. </w:t>
+      </w:r>
+    </w:p>
+    <w:p>
+      <w:r>
+        <w:t>All elements should be closed &lt;</w:t>
+      </w:r>
+      <w:proofErr w:type="spellStart"/>
+      <w:r>
+        <w:t>br</w:t>
+      </w:r>
+      <w:proofErr w:type="spellEnd"/>
+      <w:r>
+        <w:t xml:space="preserve">/&gt; to be more future proof. </w:t>
+      </w:r>
+    </w:p>
+    <w:p>
+      <w:pPr>
+        <w:rPr>
+          <w:b/>
+          <w:u w:val="single"/>
+        </w:rPr>
+      </w:pPr>
+      <w:r>
+        <w:rPr>
+          <w:b/>
+          <w:u w:val="single"/>
+        </w:rPr>
+        <w:t>Chapter 3</w:t>
+      </w:r>
+    </w:p>
+    <w:p>
+      <w:r>
+        <w:t xml:space="preserve">Xml – </w:t>
+      </w:r>
+      <w:proofErr w:type="spellStart"/>
+      <w:r>
+        <w:t>eXtensible</w:t>
+      </w:r>
+      <w:proofErr w:type="spellEnd"/>
+      <w:r>
+        <w:t xml:space="preserve"> Markup Language</w:t>
+      </w:r>
+    </w:p>
+    <w:p>
+      <w:r>
+        <w:t>Used to describe data</w:t>
+      </w:r>
+    </w:p>
+    <w:p>
+      <w:r>
+        <w:t>Used for:</w:t>
+      </w:r>
+    </w:p>
+    <w:p>
+      <w:pPr>
+        <w:pStyle w:val="ListParagraph"/>
+        <w:numPr>
+          <w:ilvl w:val="0"/>
+          <w:numId w:val="4"/>
+        </w:numPr>
+      </w:pPr>
+      <w:r>
+        <w:lastRenderedPageBreak/>
+        <w:t>Separate data</w:t>
+      </w:r>
+    </w:p>
+    <w:p>
+      <w:pPr>
+        <w:pStyle w:val="ListParagraph"/>
+        <w:numPr>
+          <w:ilvl w:val="0"/>
+          <w:numId w:val="4"/>
+        </w:numPr>
+      </w:pPr>
+      <w:r>
+        <w:t>Simplifies data sharing</w:t>
+      </w:r>
+    </w:p>
+    <w:p>
+      <w:pPr>
+        <w:pStyle w:val="ListParagraph"/>
+        <w:numPr>
+          <w:ilvl w:val="0"/>
+          <w:numId w:val="4"/>
+        </w:numPr>
+      </w:pPr>
+      <w:r>
+        <w:t>Data transport</w:t>
+      </w:r>
+    </w:p>
+    <w:p>
+      <w:pPr>
+        <w:pStyle w:val="ListParagraph"/>
+        <w:numPr>
+          <w:ilvl w:val="0"/>
+          <w:numId w:val="4"/>
+        </w:numPr>
+      </w:pPr>
+      <w:r>
+        <w:t>Platform changes</w:t>
+      </w:r>
+    </w:p>
+    <w:p>
+      <w:pPr>
+        <w:pStyle w:val="ListParagraph"/>
+        <w:numPr>
+          <w:ilvl w:val="0"/>
+          <w:numId w:val="4"/>
+        </w:numPr>
+      </w:pPr>
+      <w:r>
+        <w:t>Data more available</w:t>
+      </w:r>
+    </w:p>
+    <w:p>
+      <w:r>
+        <w:t>XHTML is almost identical to HTML 4.01</w:t>
+      </w:r>
+    </w:p>
+    <w:p>
+      <w:r>
+        <w:t>XHTML is a stricter and cleaner version of html</w:t>
+      </w:r>
+    </w:p>
+    <w:p>
+      <w:r>
+        <w:tab/>
+        <w:t xml:space="preserve">Things properly nested and closed. </w:t>
+      </w:r>
+    </w:p>
+    <w:p>
+      <w:r>
+        <w:t xml:space="preserve">XHTML </w:t>
+      </w:r>
+      <w:proofErr w:type="gramStart"/>
+      <w:r>
+        <w:t>DTD(</w:t>
+      </w:r>
+      <w:proofErr w:type="gramEnd"/>
+      <w:r>
+        <w:t>Doc type def)</w:t>
+      </w:r>
+    </w:p>
+    <w:p>
+      <w:r>
+        <w:t>HTML5 is the standard</w:t>
+      </w:r>
+    </w:p>
+    <w:p>
+      <w:pPr>
+        <w:pStyle w:val="ListParagraph"/>
+        <w:numPr>
+          <w:ilvl w:val="0"/>
+          <w:numId w:val="4"/>
+        </w:numPr>
+      </w:pPr>
+      <w:r>
+        <w:t>New features: &lt;canvas&gt;, &lt;video&gt;, &lt;audio&gt;, &lt;article&gt;, &lt;footer&gt;, &lt;header&gt;, &lt;nav</w:t>
+      </w:r>
+      <w:proofErr w:type="gramStart"/>
+      <w:r>
+        <w:t>&gt;,&lt;</w:t>
+      </w:r>
+      <w:proofErr w:type="gramEnd"/>
+      <w:r>
+        <w:t>section&gt;</w:t>
+      </w:r>
+    </w:p>
+    <w:p>
+      <w:r>
+        <w:t xml:space="preserve">&lt;embed </w:t>
+      </w:r>
+      <w:proofErr w:type="spellStart"/>
+      <w:r>
+        <w:t>src</w:t>
+      </w:r>
+      <w:proofErr w:type="spellEnd"/>
+      <w:r>
+        <w:t>&gt;</w:t>
+      </w:r>
+    </w:p>
+    <w:p>
+      <w:r>
+        <w:t>&lt;O</w:t>
+      </w:r>
+      <w:r>
+        <w:t>bject</w:t>
+      </w:r>
+      <w:r>
+        <w:t xml:space="preserve">&gt; can define a container for external content. </w:t>
+      </w:r>
+    </w:p>
+    <w:p>
+      <w:r>
+        <w:t>&lt;video&gt; defines a video or movie.</w:t>
+      </w:r>
+    </w:p>
+    <w:p>
+      <w:r>
+        <w:t xml:space="preserve">Geolocation: can pinpoint the </w:t>
+      </w:r>
+      <w:proofErr w:type="gramStart"/>
+      <w:r>
+        <w:t>users</w:t>
+      </w:r>
+      <w:proofErr w:type="gramEnd"/>
+      <w:r>
+        <w:t xml:space="preserve"> location. </w:t>
+      </w:r>
+    </w:p>
+    <w:p>
+      <w:r>
+        <w:t xml:space="preserve">CSS: can define how to display HTML. Added in 4.0. external style sheets are stored in CSS files. </w:t>
+      </w:r>
+    </w:p>
+    <w:p>
+      <w:r>
+        <w:t xml:space="preserve">2 main parts. Selector and 1+ declarations. </w:t>
+      </w:r>
+    </w:p>
+    <w:p>
+      <w:r>
+        <w:t>Ex:  h1 {</w:t>
+      </w:r>
+      <w:proofErr w:type="spellStart"/>
+      <w:proofErr w:type="gramStart"/>
+      <w:r>
+        <w:t>color:blue</w:t>
+      </w:r>
+      <w:proofErr w:type="spellEnd"/>
+      <w:proofErr w:type="gramEnd"/>
+      <w:r>
+        <w:t>; font-size:12pz;}</w:t>
+      </w:r>
+    </w:p>
+    <w:p>
+      <w:r>
+        <w:t>ID selector: defined with a #. Id</w:t>
+      </w:r>
+      <w:proofErr w:type="gramStart"/>
+      <w:r>
+        <w:t>=”para</w:t>
+      </w:r>
+      <w:proofErr w:type="gramEnd"/>
+      <w:r>
+        <w:t>1”</w:t>
+      </w:r>
+    </w:p>
+    <w:p>
+      <w:r>
+        <w:t>Class selector: defined with a “.”</w:t>
+      </w:r>
+      <w:r>
+        <w:br/>
+        <w:t>class</w:t>
+      </w:r>
+      <w:proofErr w:type="gramStart"/>
+      <w:r>
+        <w:t>=”center</w:t>
+      </w:r>
+      <w:proofErr w:type="gramEnd"/>
+      <w:r>
+        <w:t>”</w:t>
+      </w:r>
+    </w:p>
+    <w:p>
+      <w:r>
+        <w:t xml:space="preserve">Can have multiple </w:t>
+      </w:r>
+      <w:r>
+        <w:t>styling sheets</w:t>
+      </w:r>
+    </w:p>
+    <w:p>
+      <w:r>
+        <w:t xml:space="preserve">1 </w:t>
+      </w:r>
+      <w:proofErr w:type="spellStart"/>
+      <w:r>
+        <w:t>em</w:t>
+      </w:r>
+      <w:proofErr w:type="spellEnd"/>
+      <w:r>
+        <w:t xml:space="preserve"> = 16 px</w:t>
+      </w:r>
+    </w:p>
+    <w:p>
+      <w:proofErr w:type="spellStart"/>
+      <w:r>
+        <w:t>Css</w:t>
+      </w:r>
+      <w:proofErr w:type="spellEnd"/>
+      <w:r>
+        <w:t xml:space="preserve"> box model</w:t>
+      </w:r>
+    </w:p>
+    <w:p>
+      <w:pPr>
+        <w:pStyle w:val="ListParagraph"/>
+        <w:numPr>
+          <w:ilvl w:val="0"/>
+          <w:numId w:val="4"/>
+        </w:numPr>
+      </w:pPr>
+      <w:r>
+        <w:t>Margin – clears an area around the border. Transparent</w:t>
+      </w:r>
+    </w:p>
+    <w:p>
+      <w:pPr>
+        <w:pStyle w:val="ListParagraph"/>
+        <w:numPr>
+          <w:ilvl w:val="0"/>
+          <w:numId w:val="4"/>
+        </w:numPr>
+      </w:pPr>
+      <w:r>
+        <w:t xml:space="preserve">Border – lies around the padding and content. Affected by the background color of the box. </w:t>
+      </w:r>
+    </w:p>
+    <w:p>
+      <w:pPr>
+        <w:pStyle w:val="ListParagraph"/>
+        <w:numPr>
+          <w:ilvl w:val="0"/>
+          <w:numId w:val="4"/>
+        </w:numPr>
+      </w:pPr>
+      <w:r>
+        <w:t>Padding – clears an area around the content. Affected by color</w:t>
+      </w:r>
+    </w:p>
+    <w:p>
+      <w:pPr>
+        <w:pStyle w:val="ListParagraph"/>
+        <w:numPr>
+          <w:ilvl w:val="0"/>
+          <w:numId w:val="4"/>
+        </w:numPr>
+      </w:pPr>
+      <w:r>
+        <w:t xml:space="preserve">Content – where text and images appear. </w:t>
+      </w:r>
+    </w:p>
+    <w:p>
+      <w:bookmarkStart w:id="0" w:name="_GoBack"/>
+      <w:bookmarkEnd w:id="0"/>
     </w:p>
     <w:sectPr>
       <w:pgSz w:w="12240" w:h="15840"/>
@@ -418,9 +2565,9 @@
     </w:lvl>
   </w:abstractNum>
   <w:abstractNum w:abstractNumId="1" w15:restartNumberingAfterBreak="0">
-    <w:nsid w:val="7B5E052F"/>
+    <w:nsid w:val="15411CC9"/>
     <w:multiLevelType w:val="hybridMultilevel"/>
-    <w:tmpl w:val="22BE22BE"/>
+    <w:tmpl w:val="E2461F50"/>
     <w:lvl w:ilvl="0" w:tplc="04090001">
       <w:start w:val="1"/>
       <w:numFmt w:val="bullet"/>
@@ -530,11 +2677,243 @@
       </w:rPr>
     </w:lvl>
   </w:abstractNum>
+  <w:abstractNum w:abstractNumId="2" w15:restartNumberingAfterBreak="0">
+    <w:nsid w:val="3C053DBA"/>
+    <w:multiLevelType w:val="hybridMultilevel"/>
+    <w:tmpl w:val="53B80AC8"/>
+    <w:lvl w:ilvl="0" w:tplc="4032359E">
+      <w:start w:val="3"/>
+      <w:numFmt w:val="bullet"/>
+      <w:lvlText w:val="-"/>
+      <w:lvlJc w:val="left"/>
+      <w:pPr>
+        <w:ind w:left="720" w:hanging="360"/>
+      </w:pPr>
+      <w:rPr>
+        <w:rFonts w:ascii="Calibri" w:eastAsiaTheme="minorHAnsi" w:hAnsi="Calibri" w:cs="Calibri" w:hint="default"/>
+      </w:rPr>
+    </w:lvl>
+    <w:lvl w:ilvl="1" w:tplc="04090003" w:tentative="1">
+      <w:start w:val="1"/>
+      <w:numFmt w:val="bullet"/>
+      <w:lvlText w:val="o"/>
+      <w:lvlJc w:val="left"/>
+      <w:pPr>
+        <w:ind w:left="1440" w:hanging="360"/>
+      </w:pPr>
+      <w:rPr>
+        <w:rFonts w:ascii="Courier New" w:hAnsi="Courier New" w:cs="Courier New" w:hint="default"/>
+      </w:rPr>
+    </w:lvl>
+    <w:lvl w:ilvl="2" w:tplc="04090005" w:tentative="1">
+      <w:start w:val="1"/>
+      <w:numFmt w:val="bullet"/>
+      <w:lvlText w:val=""/>
+      <w:lvlJc w:val="left"/>
+      <w:pPr>
+        <w:ind w:left="2160" w:hanging="360"/>
+      </w:pPr>
+      <w:rPr>
+        <w:rFonts w:ascii="Wingdings" w:hAnsi="Wingdings" w:hint="default"/>
+      </w:rPr>
+    </w:lvl>
+    <w:lvl w:ilvl="3" w:tplc="04090001" w:tentative="1">
+      <w:start w:val="1"/>
+      <w:numFmt w:val="bullet"/>
+      <w:lvlText w:val=""/>
+      <w:lvlJc w:val="left"/>
+      <w:pPr>
+        <w:ind w:left="2880" w:hanging="360"/>
+      </w:pPr>
+      <w:rPr>
+        <w:rFonts w:ascii="Symbol" w:hAnsi="Symbol" w:hint="default"/>
+      </w:rPr>
+    </w:lvl>
+    <w:lvl w:ilvl="4" w:tplc="04090003" w:tentative="1">
+      <w:start w:val="1"/>
+      <w:numFmt w:val="bullet"/>
+      <w:lvlText w:val="o"/>
+      <w:lvlJc w:val="left"/>
+      <w:pPr>
+        <w:ind w:left="3600" w:hanging="360"/>
+      </w:pPr>
+      <w:rPr>
+        <w:rFonts w:ascii="Courier New" w:hAnsi="Courier New" w:cs="Courier New" w:hint="default"/>
+      </w:rPr>
+    </w:lvl>
+    <w:lvl w:ilvl="5" w:tplc="04090005" w:tentative="1">
+      <w:start w:val="1"/>
+      <w:numFmt w:val="bullet"/>
+      <w:lvlText w:val=""/>
+      <w:lvlJc w:val="left"/>
+      <w:pPr>
+        <w:ind w:left="4320" w:hanging="360"/>
+      </w:pPr>
+      <w:rPr>
+        <w:rFonts w:ascii="Wingdings" w:hAnsi="Wingdings" w:hint="default"/>
+      </w:rPr>
+    </w:lvl>
+    <w:lvl w:ilvl="6" w:tplc="04090001" w:tentative="1">
+      <w:start w:val="1"/>
+      <w:numFmt w:val="bullet"/>
+      <w:lvlText w:val=""/>
+      <w:lvlJc w:val="left"/>
+      <w:pPr>
+        <w:ind w:left="5040" w:hanging="360"/>
+      </w:pPr>
+      <w:rPr>
+        <w:rFonts w:ascii="Symbol" w:hAnsi="Symbol" w:hint="default"/>
+      </w:rPr>
+    </w:lvl>
+    <w:lvl w:ilvl="7" w:tplc="04090003" w:tentative="1">
+      <w:start w:val="1"/>
+      <w:numFmt w:val="bullet"/>
+      <w:lvlText w:val="o"/>
+      <w:lvlJc w:val="left"/>
+      <w:pPr>
+        <w:ind w:left="5760" w:hanging="360"/>
+      </w:pPr>
+      <w:rPr>
+        <w:rFonts w:ascii="Courier New" w:hAnsi="Courier New" w:cs="Courier New" w:hint="default"/>
+      </w:rPr>
+    </w:lvl>
+    <w:lvl w:ilvl="8" w:tplc="04090005" w:tentative="1">
+      <w:start w:val="1"/>
+      <w:numFmt w:val="bullet"/>
+      <w:lvlText w:val=""/>
+      <w:lvlJc w:val="left"/>
+      <w:pPr>
+        <w:ind w:left="6480" w:hanging="360"/>
+      </w:pPr>
+      <w:rPr>
+        <w:rFonts w:ascii="Wingdings" w:hAnsi="Wingdings" w:hint="default"/>
+      </w:rPr>
+    </w:lvl>
+  </w:abstractNum>
+  <w:abstractNum w:abstractNumId="3" w15:restartNumberingAfterBreak="0">
+    <w:nsid w:val="7B5E052F"/>
+    <w:multiLevelType w:val="hybridMultilevel"/>
+    <w:tmpl w:val="22BE22BE"/>
+    <w:lvl w:ilvl="0" w:tplc="04090001">
+      <w:start w:val="1"/>
+      <w:numFmt w:val="bullet"/>
+      <w:lvlText w:val=""/>
+      <w:lvlJc w:val="left"/>
+      <w:pPr>
+        <w:ind w:left="720" w:hanging="360"/>
+      </w:pPr>
+      <w:rPr>
+        <w:rFonts w:ascii="Symbol" w:hAnsi="Symbol" w:hint="default"/>
+      </w:rPr>
+    </w:lvl>
+    <w:lvl w:ilvl="1" w:tplc="04090003">
+      <w:start w:val="1"/>
+      <w:numFmt w:val="bullet"/>
+      <w:lvlText w:val="o"/>
+      <w:lvlJc w:val="left"/>
+      <w:pPr>
+        <w:ind w:left="1440" w:hanging="360"/>
+      </w:pPr>
+      <w:rPr>
+        <w:rFonts w:ascii="Courier New" w:hAnsi="Courier New" w:cs="Courier New" w:hint="default"/>
+      </w:rPr>
+    </w:lvl>
+    <w:lvl w:ilvl="2" w:tplc="04090005" w:tentative="1">
+      <w:start w:val="1"/>
+      <w:numFmt w:val="bullet"/>
+      <w:lvlText w:val=""/>
+      <w:lvlJc w:val="left"/>
+      <w:pPr>
+        <w:ind w:left="2160" w:hanging="360"/>
+      </w:pPr>
+      <w:rPr>
+        <w:rFonts w:ascii="Wingdings" w:hAnsi="Wingdings" w:hint="default"/>
+      </w:rPr>
+    </w:lvl>
+    <w:lvl w:ilvl="3" w:tplc="04090001" w:tentative="1">
+      <w:start w:val="1"/>
+      <w:numFmt w:val="bullet"/>
+      <w:lvlText w:val=""/>
+      <w:lvlJc w:val="left"/>
+      <w:pPr>
+        <w:ind w:left="2880" w:hanging="360"/>
+      </w:pPr>
+      <w:rPr>
+        <w:rFonts w:ascii="Symbol" w:hAnsi="Symbol" w:hint="default"/>
+      </w:rPr>
+    </w:lvl>
+    <w:lvl w:ilvl="4" w:tplc="04090003" w:tentative="1">
+      <w:start w:val="1"/>
+      <w:numFmt w:val="bullet"/>
+      <w:lvlText w:val="o"/>
+      <w:lvlJc w:val="left"/>
+      <w:pPr>
+        <w:ind w:left="3600" w:hanging="360"/>
+      </w:pPr>
+      <w:rPr>
+        <w:rFonts w:ascii="Courier New" w:hAnsi="Courier New" w:cs="Courier New" w:hint="default"/>
+      </w:rPr>
+    </w:lvl>
+    <w:lvl w:ilvl="5" w:tplc="04090005" w:tentative="1">
+      <w:start w:val="1"/>
+      <w:numFmt w:val="bullet"/>
+      <w:lvlText w:val=""/>
+      <w:lvlJc w:val="left"/>
+      <w:pPr>
+        <w:ind w:left="4320" w:hanging="360"/>
+      </w:pPr>
+      <w:rPr>
+        <w:rFonts w:ascii="Wingdings" w:hAnsi="Wingdings" w:hint="default"/>
+      </w:rPr>
+    </w:lvl>
+    <w:lvl w:ilvl="6" w:tplc="04090001" w:tentative="1">
+      <w:start w:val="1"/>
+      <w:numFmt w:val="bullet"/>
+      <w:lvlText w:val=""/>
+      <w:lvlJc w:val="left"/>
+      <w:pPr>
+        <w:ind w:left="5040" w:hanging="360"/>
+      </w:pPr>
+      <w:rPr>
+        <w:rFonts w:ascii="Symbol" w:hAnsi="Symbol" w:hint="default"/>
+      </w:rPr>
+    </w:lvl>
+    <w:lvl w:ilvl="7" w:tplc="04090003" w:tentative="1">
+      <w:start w:val="1"/>
+      <w:numFmt w:val="bullet"/>
+      <w:lvlText w:val="o"/>
+      <w:lvlJc w:val="left"/>
+      <w:pPr>
+        <w:ind w:left="5760" w:hanging="360"/>
+      </w:pPr>
+      <w:rPr>
+        <w:rFonts w:ascii="Courier New" w:hAnsi="Courier New" w:cs="Courier New" w:hint="default"/>
+      </w:rPr>
+    </w:lvl>
+    <w:lvl w:ilvl="8" w:tplc="04090005" w:tentative="1">
+      <w:start w:val="1"/>
+      <w:numFmt w:val="bullet"/>
+      <w:lvlText w:val=""/>
+      <w:lvlJc w:val="left"/>
+      <w:pPr>
+        <w:ind w:left="6480" w:hanging="360"/>
+      </w:pPr>
+      <w:rPr>
+        <w:rFonts w:ascii="Wingdings" w:hAnsi="Wingdings" w:hint="default"/>
+      </w:rPr>
+    </w:lvl>
+  </w:abstractNum>
   <w:num w:numId="1">
     <w:abstractNumId w:val="0"/>
   </w:num>
   <w:num w:numId="2">
+    <w:abstractNumId w:val="3"/>
+  </w:num>
+  <w:num w:numId="3">
     <w:abstractNumId w:val="1"/>
+  </w:num>
+  <w:num w:numId="4">
+    <w:abstractNumId w:val="2"/>
   </w:num>
 </w:numbering>
 </file>
@@ -975,6 +3354,19 @@
       <w:contextualSpacing/>
     </w:pPr>
   </w:style>
+  <w:style w:type="character" w:styleId="HTMLCode">
+    <w:name w:val="HTML Code"/>
+    <w:basedOn w:val="DefaultParagraphFont"/>
+    <w:uiPriority w:val="99"/>
+    <w:semiHidden/>
+    <w:unhideWhenUsed/>
+    <w:rsid w:val="004B03BA"/>
+    <w:rPr>
+      <w:rFonts w:ascii="Courier New" w:eastAsia="Times New Roman" w:hAnsi="Courier New" w:cs="Courier New"/>
+      <w:sz w:val="20"/>
+      <w:szCs w:val="20"/>
+    </w:rPr>
+  </w:style>
 </w:styles>
 </file>
 

</xml_diff>